<commit_message>
Added documentations and finalized scripts
</commit_message>
<xml_diff>
--- a/documentation/REPORT.docx
+++ b/documentation/REPORT.docx
@@ -139,47 +139,250 @@
       <w:pPr>
         <w:spacing w:after="0"/>
         <w:rPr>
-          <w:rFonts w:asciiTheme="majorBidi" w:hAnsiTheme="majorBidi" w:cstheme="majorBidi"/>
-        </w:rPr>
-      </w:pPr>
-      <w:r>
-        <w:rPr>
-          <w:rFonts w:asciiTheme="majorBidi" w:hAnsiTheme="majorBidi" w:cstheme="majorBidi"/>
-        </w:rPr>
-        <w:t>I used two datasets:</w:t>
-      </w:r>
-    </w:p>
-    <w:p>
-      <w:pPr>
-        <w:spacing w:after="0"/>
-        <w:rPr>
-          <w:rFonts w:asciiTheme="majorBidi" w:hAnsiTheme="majorBidi" w:cstheme="majorBidi"/>
-        </w:rPr>
-      </w:pPr>
-      <w:r>
-        <w:rPr>
-          <w:rFonts w:asciiTheme="majorBidi" w:hAnsiTheme="majorBidi" w:cstheme="majorBidi"/>
+          <w:rFonts w:hint="default" w:asciiTheme="majorBidi" w:hAnsiTheme="majorBidi" w:cstheme="majorBidi"/>
+          <w:lang w:val="en-US"/>
+        </w:rPr>
+      </w:pPr>
+      <w:r>
+        <w:rPr>
+          <w:rFonts w:hint="default" w:asciiTheme="majorBidi" w:hAnsiTheme="majorBidi" w:cstheme="majorBidi"/>
+          <w:lang w:val="en-US"/>
+        </w:rPr>
+        <w:t>I used two data set:</w:t>
+      </w:r>
+    </w:p>
+    <w:p>
+      <w:pPr>
+        <w:pStyle w:val="14"/>
+        <w:keepNext w:val="0"/>
+        <w:keepLines w:val="0"/>
+        <w:widowControl/>
+        <w:suppressLineNumbers w:val="0"/>
+      </w:pPr>
+      <w:r>
+        <w:rPr>
+          <w:rFonts w:ascii="Symbol" w:hAnsi="Symbol" w:eastAsia="Symbol" w:cs="Symbol"/>
+          <w:sz w:val="24"/>
+        </w:rPr>
+        <w:t>·</w:t>
+      </w:r>
+      <w:r>
+        <w:rPr>
+          <w:rFonts w:hint="eastAsia" w:ascii="SimSun" w:hAnsi="SimSun" w:eastAsia="SimSun" w:cs="SimSun"/>
+          <w:sz w:val="24"/>
+        </w:rPr>
+        <w:t xml:space="preserve">  </w:t>
+      </w:r>
+      <w:r>
+        <w:rPr>
+          <w:rStyle w:val="13"/>
+        </w:rPr>
+        <w:t>length-year-month.csv</w:t>
+      </w:r>
+      <w:r>
+        <w:t>: This file contains the average article length (in words) for each month in the al-Jazeera Gaza corpus.</w:t>
+      </w:r>
+    </w:p>
+    <w:p>
+      <w:pPr>
+        <w:pStyle w:val="14"/>
+        <w:keepNext w:val="0"/>
+        <w:keepLines w:val="0"/>
+        <w:widowControl/>
+        <w:suppressLineNumbers w:val="0"/>
+      </w:pPr>
+      <w:r>
+        <w:rPr>
+          <w:rFonts w:hint="default" w:ascii="Symbol" w:hAnsi="Symbol" w:eastAsia="Symbol" w:cs="Symbol"/>
+          <w:sz w:val="24"/>
+        </w:rPr>
+        <w:t>·</w:t>
+      </w:r>
+      <w:r>
+        <w:rPr>
+          <w:rFonts w:hint="eastAsia" w:ascii="SimSun" w:hAnsi="SimSun" w:eastAsia="SimSun" w:cs="SimSun"/>
+          <w:sz w:val="24"/>
+        </w:rPr>
+        <w:t xml:space="preserve">   </w:t>
+      </w:r>
+      <w:r>
+        <w:rPr>
+          <w:rStyle w:val="13"/>
+        </w:rPr>
+        <w:t>topic-model.csv</w:t>
+      </w:r>
+      <w:r>
+        <w:t xml:space="preserve">: This dataset contains monthly topic proportions derived using </w:t>
+      </w:r>
+      <w:r>
+        <w:rPr>
+          <w:rStyle w:val="15"/>
+        </w:rPr>
+        <w:t>Latent Dirichlet Allocation (LDA)</w:t>
+      </w:r>
+      <w:r>
+        <w:t>.</w:t>
+      </w:r>
+    </w:p>
+    <w:p>
+      <w:pPr>
+        <w:pStyle w:val="14"/>
+        <w:keepNext w:val="0"/>
+        <w:keepLines w:val="0"/>
+        <w:widowControl/>
+        <w:suppressLineNumbers w:val="0"/>
+        <w:rPr>
+          <w:rFonts w:asciiTheme="majorBidi" w:hAnsiTheme="majorBidi" w:cstheme="majorBidi"/>
+        </w:rPr>
+      </w:pPr>
+      <w:r>
+        <w:rPr>
+          <w:rFonts w:hint="default" w:ascii="Times New Roman" w:hAnsi="Times New Roman" w:eastAsia="SimSun" w:cs="Times New Roman"/>
+          <w:sz w:val="24"/>
+          <w:szCs w:val="24"/>
+        </w:rPr>
+        <w:t xml:space="preserve">Using </w:t>
+      </w:r>
+      <w:r>
+        <w:rPr>
+          <w:rStyle w:val="15"/>
+          <w:rFonts w:hint="default" w:ascii="Times New Roman" w:hAnsi="Times New Roman" w:eastAsia="SimSun" w:cs="Times New Roman"/>
+          <w:sz w:val="24"/>
+          <w:szCs w:val="24"/>
+        </w:rPr>
+        <w:t>Python</w:t>
+      </w:r>
+      <w:r>
+        <w:rPr>
+          <w:rFonts w:hint="default" w:ascii="Times New Roman" w:hAnsi="Times New Roman" w:eastAsia="SimSun" w:cs="Times New Roman"/>
+          <w:sz w:val="24"/>
+          <w:szCs w:val="24"/>
+        </w:rPr>
+        <w:t xml:space="preserve"> and the </w:t>
+      </w:r>
+      <w:r>
+        <w:rPr>
+          <w:rStyle w:val="15"/>
+          <w:rFonts w:hint="default" w:ascii="Times New Roman" w:hAnsi="Times New Roman" w:eastAsia="SimSun" w:cs="Times New Roman"/>
+          <w:sz w:val="24"/>
+          <w:szCs w:val="24"/>
+        </w:rPr>
+        <w:t>pandas</w:t>
+      </w:r>
+      <w:r>
+        <w:rPr>
+          <w:rFonts w:hint="default" w:ascii="Times New Roman" w:hAnsi="Times New Roman" w:eastAsia="SimSun" w:cs="Times New Roman"/>
+          <w:sz w:val="24"/>
+          <w:szCs w:val="24"/>
+        </w:rPr>
+        <w:t xml:space="preserve"> library, I performed the following data preparation and analysis</w:t>
+      </w:r>
+      <w:r>
+        <w:rPr>
+          <w:rFonts w:hint="default" w:ascii="Times New Roman" w:hAnsi="Times New Roman" w:eastAsia="SimSun" w:cs="Times New Roman"/>
+          <w:sz w:val="24"/>
+          <w:szCs w:val="24"/>
+          <w:lang w:val="en-US"/>
+        </w:rPr>
+        <w:t xml:space="preserve">. </w:t>
+      </w:r>
+      <w:bookmarkStart w:id="0" w:name="_GoBack"/>
+      <w:bookmarkEnd w:id="0"/>
+      <w:r>
+        <w:rPr>
+          <w:rFonts w:asciiTheme="majorBidi" w:hAnsiTheme="majorBidi" w:cstheme="majorBidi"/>
+        </w:rPr>
+        <w:t>After converting the year and month columns into a unified datetime format (with day=1), I merged the datasets on this column. I then:</w:t>
+      </w:r>
+    </w:p>
+    <w:p>
+      <w:pPr>
+        <w:spacing w:after="0"/>
+        <w:rPr>
+          <w:rFonts w:asciiTheme="majorBidi" w:hAnsiTheme="majorBidi" w:cstheme="majorBidi"/>
+        </w:rPr>
+      </w:pPr>
+      <w:r>
+        <w:rPr>
+          <w:rFonts w:asciiTheme="majorBidi" w:hAnsiTheme="majorBidi" w:cstheme="majorBidi"/>
+        </w:rPr>
+        <w:t>•  Merged datasets on date</w:t>
+      </w:r>
+    </w:p>
+    <w:p>
+      <w:pPr>
+        <w:spacing w:after="0"/>
+        <w:rPr>
+          <w:rFonts w:asciiTheme="majorBidi" w:hAnsiTheme="majorBidi" w:cstheme="majorBidi"/>
+        </w:rPr>
+      </w:pPr>
+      <w:r>
+        <w:rPr>
+          <w:rFonts w:asciiTheme="majorBidi" w:hAnsiTheme="majorBidi" w:cstheme="majorBidi"/>
+        </w:rPr>
+        <w:t>•  Cleaned using stopwords</w:t>
+      </w:r>
+    </w:p>
+    <w:p>
+      <w:pPr>
+        <w:spacing w:after="0"/>
+        <w:rPr>
+          <w:rFonts w:asciiTheme="majorBidi" w:hAnsiTheme="majorBidi" w:cstheme="majorBidi"/>
+        </w:rPr>
+      </w:pPr>
+      <w:r>
+        <w:rPr>
+          <w:rFonts w:asciiTheme="majorBidi" w:hAnsiTheme="majorBidi" w:cstheme="majorBidi"/>
+        </w:rPr>
+        <w:t>•  Extracted dominant topics</w:t>
+      </w:r>
+    </w:p>
+    <w:p>
+      <w:pPr>
+        <w:spacing w:after="0"/>
+        <w:ind w:firstLine="120" w:firstLineChars="50"/>
+        <w:rPr>
+          <w:rFonts w:hint="default" w:ascii="Times New Roman" w:hAnsi="Times New Roman" w:cs="Times New Roman"/>
+          <w:b w:val="0"/>
+          <w:bCs w:val="0"/>
+        </w:rPr>
+      </w:pPr>
+      <w:r>
+        <w:rPr>
+          <w:rFonts w:hint="default" w:ascii="Times New Roman" w:hAnsi="Times New Roman" w:cs="Times New Roman"/>
+          <w:b w:val="0"/>
+          <w:bCs w:val="0"/>
         </w:rPr>
         <w:t>•</w:t>
       </w:r>
       <w:r>
         <w:rPr>
-          <w:rFonts w:asciiTheme="majorBidi" w:hAnsiTheme="majorBidi" w:cstheme="majorBidi"/>
-        </w:rPr>
-        <w:tab/>
-      </w:r>
-      <w:r>
-        <w:rPr>
-          <w:rFonts w:asciiTheme="majorBidi" w:hAnsiTheme="majorBidi" w:cstheme="majorBidi"/>
-        </w:rPr>
-        <w:t>length-year-month.csv: included average article lengths per month.</w:t>
-      </w:r>
-    </w:p>
-    <w:p>
-      <w:pPr>
-        <w:spacing w:after="0"/>
-        <w:rPr>
-          <w:rFonts w:asciiTheme="majorBidi" w:hAnsiTheme="majorBidi" w:cstheme="majorBidi"/>
+          <w:rFonts w:hint="default" w:ascii="Times New Roman" w:hAnsi="Times New Roman" w:eastAsia="SimSun" w:cs="Times New Roman"/>
+          <w:b w:val="0"/>
+          <w:bCs w:val="0"/>
+          <w:sz w:val="24"/>
+          <w:szCs w:val="24"/>
+        </w:rPr>
+        <w:t xml:space="preserve">Found the top topic for each month using </w:t>
+      </w:r>
+      <w:r>
+        <w:rPr>
+          <w:rStyle w:val="13"/>
+          <w:rFonts w:hint="default" w:ascii="Times New Roman" w:hAnsi="Times New Roman" w:eastAsia="SimSun" w:cs="Times New Roman"/>
+          <w:b w:val="0"/>
+          <w:bCs w:val="0"/>
+          <w:sz w:val="24"/>
+          <w:szCs w:val="24"/>
+        </w:rPr>
+        <w:t>.idxmax()</w:t>
+      </w:r>
+    </w:p>
+    <w:p>
+      <w:pPr>
+        <w:spacing w:after="0"/>
+        <w:ind w:firstLine="120" w:firstLineChars="50"/>
+        <w:rPr>
+          <w:rFonts w:hint="default" w:ascii="Times New Roman" w:hAnsi="Times New Roman" w:cs="Times New Roman"/>
         </w:rPr>
       </w:pPr>
       <w:r>
@@ -190,71 +393,35 @@
       </w:r>
       <w:r>
         <w:rPr>
-          <w:rFonts w:asciiTheme="majorBidi" w:hAnsiTheme="majorBidi" w:cstheme="majorBidi"/>
-        </w:rPr>
-        <w:tab/>
-      </w:r>
-      <w:r>
-        <w:rPr>
-          <w:rFonts w:asciiTheme="majorBidi" w:hAnsiTheme="majorBidi" w:cstheme="majorBidi"/>
-        </w:rPr>
-        <w:t>topic-model.csv: included monthly topic proportions from LDA.</w:t>
-      </w:r>
-    </w:p>
-    <w:p>
-      <w:pPr>
-        <w:spacing w:after="0"/>
-        <w:rPr>
-          <w:rFonts w:asciiTheme="majorBidi" w:hAnsiTheme="majorBidi" w:cstheme="majorBidi"/>
-        </w:rPr>
-      </w:pPr>
-      <w:r>
-        <w:rPr>
-          <w:rFonts w:asciiTheme="majorBidi" w:hAnsiTheme="majorBidi" w:cstheme="majorBidi"/>
-        </w:rPr>
-        <w:t>After converting the year and month columns into a unified datetime format (with day=1), I merged the datasets on this column. I then:</w:t>
-      </w:r>
-    </w:p>
-    <w:p>
-      <w:pPr>
-        <w:spacing w:after="0"/>
-        <w:rPr>
-          <w:rFonts w:asciiTheme="majorBidi" w:hAnsiTheme="majorBidi" w:cstheme="majorBidi"/>
-        </w:rPr>
-      </w:pPr>
-      <w:r>
-        <w:rPr>
-          <w:rFonts w:asciiTheme="majorBidi" w:hAnsiTheme="majorBidi" w:cstheme="majorBidi"/>
-        </w:rPr>
-        <w:t>•  Merged datasets on date</w:t>
-      </w:r>
-    </w:p>
-    <w:p>
-      <w:pPr>
-        <w:spacing w:after="0"/>
-        <w:rPr>
-          <w:rFonts w:asciiTheme="majorBidi" w:hAnsiTheme="majorBidi" w:cstheme="majorBidi"/>
-        </w:rPr>
-      </w:pPr>
-      <w:r>
-        <w:rPr>
-          <w:rFonts w:asciiTheme="majorBidi" w:hAnsiTheme="majorBidi" w:cstheme="majorBidi"/>
-        </w:rPr>
-        <w:t>•  Cleaned using stopwords</w:t>
-      </w:r>
-    </w:p>
-    <w:p>
-      <w:pPr>
-        <w:spacing w:after="0"/>
-        <w:rPr>
-          <w:rFonts w:asciiTheme="majorBidi" w:hAnsiTheme="majorBidi" w:cstheme="majorBidi"/>
-        </w:rPr>
-      </w:pPr>
-      <w:r>
-        <w:rPr>
-          <w:rFonts w:asciiTheme="majorBidi" w:hAnsiTheme="majorBidi" w:cstheme="majorBidi"/>
-        </w:rPr>
-        <w:t>•  Extracted dominant topics</w:t>
+          <w:rFonts w:hint="default" w:asciiTheme="majorBidi" w:hAnsiTheme="majorBidi" w:cstheme="majorBidi"/>
+          <w:lang w:val="en-US"/>
+        </w:rPr>
+        <w:t xml:space="preserve"> </w:t>
+      </w:r>
+      <w:r>
+        <w:rPr>
+          <w:rFonts w:hint="default" w:ascii="Times New Roman" w:hAnsi="Times New Roman" w:eastAsia="SimSun" w:cs="Times New Roman"/>
+          <w:sz w:val="24"/>
+          <w:szCs w:val="24"/>
+        </w:rPr>
+        <w:t xml:space="preserve">Created visualisations using </w:t>
+      </w:r>
+      <w:r>
+        <w:rPr>
+          <w:rStyle w:val="13"/>
+          <w:rFonts w:hint="default" w:ascii="Times New Roman" w:hAnsi="Times New Roman" w:eastAsia="SimSun" w:cs="Times New Roman"/>
+          <w:sz w:val="24"/>
+          <w:szCs w:val="24"/>
+        </w:rPr>
+        <w:t>plotly</w:t>
+      </w:r>
+      <w:r>
+        <w:rPr>
+          <w:rFonts w:hint="default" w:ascii="Times New Roman" w:hAnsi="Times New Roman" w:eastAsia="SimSun" w:cs="Times New Roman"/>
+          <w:sz w:val="24"/>
+          <w:szCs w:val="24"/>
+        </w:rPr>
+        <w:t xml:space="preserve"> (line chart, scatter plot, and bar chart)</w:t>
       </w:r>
     </w:p>
     <w:p>
@@ -895,8 +1062,6 @@
         </w:rPr>
         <w:t xml:space="preserve">, </w:t>
       </w:r>
-      <w:bookmarkStart w:id="0" w:name="_GoBack"/>
-      <w:bookmarkEnd w:id="0"/>
       <w:r>
         <w:rPr>
           <w:rFonts w:asciiTheme="majorBidi" w:hAnsiTheme="majorBidi" w:cstheme="majorBidi"/>
@@ -1335,7 +1500,7 @@
     </w:p>
     <w:p>
       <w:pPr>
-        <w:pStyle w:val="28"/>
+        <w:pStyle w:val="31"/>
         <w:numPr>
           <w:ilvl w:val="0"/>
           <w:numId w:val="1"/>
@@ -1716,7 +1881,7 @@
     </w:p>
     <w:p>
       <w:pPr>
-        <w:pStyle w:val="28"/>
+        <w:pStyle w:val="31"/>
         <w:numPr>
           <w:ilvl w:val="0"/>
           <w:numId w:val="2"/>
@@ -1735,7 +1900,7 @@
     </w:p>
     <w:p>
       <w:pPr>
-        <w:pStyle w:val="28"/>
+        <w:pStyle w:val="31"/>
         <w:numPr>
           <w:ilvl w:val="0"/>
           <w:numId w:val="3"/>
@@ -1754,7 +1919,7 @@
     </w:p>
     <w:p>
       <w:pPr>
-        <w:pStyle w:val="28"/>
+        <w:pStyle w:val="31"/>
         <w:numPr>
           <w:ilvl w:val="0"/>
           <w:numId w:val="4"/>
@@ -1812,7 +1977,7 @@
     </w:p>
     <w:p>
       <w:pPr>
-        <w:pStyle w:val="28"/>
+        <w:pStyle w:val="31"/>
         <w:numPr>
           <w:ilvl w:val="0"/>
           <w:numId w:val="5"/>
@@ -1839,7 +2004,7 @@
     </w:p>
     <w:p>
       <w:pPr>
-        <w:pStyle w:val="28"/>
+        <w:pStyle w:val="31"/>
         <w:numPr>
           <w:ilvl w:val="0"/>
           <w:numId w:val="6"/>
@@ -1866,7 +2031,7 @@
     </w:p>
     <w:p>
       <w:pPr>
-        <w:pStyle w:val="28"/>
+        <w:pStyle w:val="31"/>
         <w:numPr>
           <w:ilvl w:val="0"/>
           <w:numId w:val="7"/>
@@ -3854,7 +4019,7 @@
   <w:docDefaults>
     <w:rPrDefault>
       <w:rPr>
-        <w:rFonts w:asciiTheme="minorHAnsi" w:hAnsiTheme="minorHAnsi" w:eastAsiaTheme="minorHAnsi" w:cstheme="minorBidi"/>
+        <w:rFonts w:ascii="Times New Roman" w:hAnsi="Times New Roman" w:eastAsia="SimSun" w:cs="Times New Roman"/>
       </w:rPr>
     </w:rPrDefault>
     <w:pPrDefault/>
@@ -4132,7 +4297,7 @@
     <w:name w:val="heading 1"/>
     <w:basedOn w:val="1"/>
     <w:next w:val="1"/>
-    <w:link w:val="15"/>
+    <w:link w:val="18"/>
     <w:qFormat/>
     <w:uiPriority w:val="9"/>
     <w:pPr>
@@ -4152,7 +4317,7 @@
     <w:name w:val="heading 2"/>
     <w:basedOn w:val="1"/>
     <w:next w:val="1"/>
-    <w:link w:val="16"/>
+    <w:link w:val="19"/>
     <w:semiHidden/>
     <w:unhideWhenUsed/>
     <w:qFormat/>
@@ -4174,7 +4339,7 @@
     <w:name w:val="heading 3"/>
     <w:basedOn w:val="1"/>
     <w:next w:val="1"/>
-    <w:link w:val="17"/>
+    <w:link w:val="20"/>
     <w:semiHidden/>
     <w:unhideWhenUsed/>
     <w:qFormat/>
@@ -4196,7 +4361,7 @@
     <w:name w:val="heading 4"/>
     <w:basedOn w:val="1"/>
     <w:next w:val="1"/>
-    <w:link w:val="18"/>
+    <w:link w:val="21"/>
     <w:semiHidden/>
     <w:unhideWhenUsed/>
     <w:qFormat/>
@@ -4218,7 +4383,7 @@
     <w:name w:val="heading 5"/>
     <w:basedOn w:val="1"/>
     <w:next w:val="1"/>
-    <w:link w:val="19"/>
+    <w:link w:val="22"/>
     <w:semiHidden/>
     <w:unhideWhenUsed/>
     <w:qFormat/>
@@ -4238,7 +4403,7 @@
     <w:name w:val="heading 6"/>
     <w:basedOn w:val="1"/>
     <w:next w:val="1"/>
-    <w:link w:val="20"/>
+    <w:link w:val="23"/>
     <w:semiHidden/>
     <w:unhideWhenUsed/>
     <w:qFormat/>
@@ -4268,7 +4433,7 @@
     <w:name w:val="heading 7"/>
     <w:basedOn w:val="1"/>
     <w:next w:val="1"/>
-    <w:link w:val="21"/>
+    <w:link w:val="24"/>
     <w:semiHidden/>
     <w:unhideWhenUsed/>
     <w:qFormat/>
@@ -4296,7 +4461,7 @@
     <w:name w:val="heading 8"/>
     <w:basedOn w:val="1"/>
     <w:next w:val="1"/>
-    <w:link w:val="22"/>
+    <w:link w:val="25"/>
     <w:semiHidden/>
     <w:unhideWhenUsed/>
     <w:qFormat/>
@@ -4326,7 +4491,7 @@
     <w:name w:val="heading 9"/>
     <w:basedOn w:val="1"/>
     <w:next w:val="1"/>
-    <w:link w:val="23"/>
+    <w:link w:val="26"/>
     <w:semiHidden/>
     <w:unhideWhenUsed/>
     <w:qFormat/>
@@ -4370,11 +4535,50 @@
       </w:tblCellMar>
     </w:tblPr>
   </w:style>
-  <w:style w:type="paragraph" w:styleId="13">
+  <w:style w:type="character" w:styleId="13">
+    <w:name w:val="HTML Code"/>
+    <w:basedOn w:val="11"/>
+    <w:semiHidden/>
+    <w:unhideWhenUsed/>
+    <w:uiPriority w:val="99"/>
+    <w:rPr>
+      <w:rFonts w:ascii="Courier New" w:hAnsi="Courier New" w:cs="Courier New"/>
+      <w:sz w:val="20"/>
+      <w:szCs w:val="20"/>
+    </w:rPr>
+  </w:style>
+  <w:style w:type="paragraph" w:styleId="14">
+    <w:name w:val="Normal (Web)"/>
+    <w:semiHidden/>
+    <w:unhideWhenUsed/>
+    <w:uiPriority w:val="99"/>
+    <w:pPr>
+      <w:spacing w:before="0" w:beforeAutospacing="1" w:after="0" w:afterAutospacing="1"/>
+      <w:ind w:left="0" w:right="0"/>
+      <w:jc w:val="left"/>
+    </w:pPr>
+    <w:rPr>
+      <w:kern w:val="0"/>
+      <w:sz w:val="24"/>
+      <w:szCs w:val="24"/>
+      <w:lang w:val="en-US" w:eastAsia="zh-CN" w:bidi="ar"/>
+    </w:rPr>
+  </w:style>
+  <w:style w:type="character" w:styleId="15">
+    <w:name w:val="Strong"/>
+    <w:basedOn w:val="11"/>
+    <w:qFormat/>
+    <w:uiPriority w:val="22"/>
+    <w:rPr>
+      <w:b/>
+      <w:bCs/>
+    </w:rPr>
+  </w:style>
+  <w:style w:type="paragraph" w:styleId="16">
     <w:name w:val="Subtitle"/>
     <w:basedOn w:val="1"/>
     <w:next w:val="1"/>
-    <w:link w:val="25"/>
+    <w:link w:val="28"/>
     <w:qFormat/>
     <w:uiPriority w:val="11"/>
     <w:rPr>
@@ -4393,11 +4597,11 @@
       </w14:textFill>
     </w:rPr>
   </w:style>
-  <w:style w:type="paragraph" w:styleId="14">
+  <w:style w:type="paragraph" w:styleId="17">
     <w:name w:val="Title"/>
     <w:basedOn w:val="1"/>
     <w:next w:val="1"/>
-    <w:link w:val="24"/>
+    <w:link w:val="27"/>
     <w:qFormat/>
     <w:uiPriority w:val="10"/>
     <w:pPr>
@@ -4412,7 +4616,7 @@
       <w:szCs w:val="56"/>
     </w:rPr>
   </w:style>
-  <w:style w:type="character" w:customStyle="1" w:styleId="15">
+  <w:style w:type="character" w:customStyle="1" w:styleId="18">
     <w:name w:val="Heading 1 Char"/>
     <w:basedOn w:val="11"/>
     <w:link w:val="2"/>
@@ -4425,7 +4629,7 @@
       <w:szCs w:val="40"/>
     </w:rPr>
   </w:style>
-  <w:style w:type="character" w:customStyle="1" w:styleId="16">
+  <w:style w:type="character" w:customStyle="1" w:styleId="19">
     <w:name w:val="Heading 2 Char"/>
     <w:basedOn w:val="11"/>
     <w:link w:val="3"/>
@@ -4439,7 +4643,7 @@
       <w:szCs w:val="32"/>
     </w:rPr>
   </w:style>
-  <w:style w:type="character" w:customStyle="1" w:styleId="17">
+  <w:style w:type="character" w:customStyle="1" w:styleId="20">
     <w:name w:val="Heading 3 Char"/>
     <w:basedOn w:val="11"/>
     <w:link w:val="4"/>
@@ -4453,7 +4657,7 @@
       <w:szCs w:val="28"/>
     </w:rPr>
   </w:style>
-  <w:style w:type="character" w:customStyle="1" w:styleId="18">
+  <w:style w:type="character" w:customStyle="1" w:styleId="21">
     <w:name w:val="Heading 4 Char"/>
     <w:basedOn w:val="11"/>
     <w:link w:val="5"/>
@@ -4466,7 +4670,7 @@
       <w:color w:val="2F5597" w:themeColor="accent1" w:themeShade="BF"/>
     </w:rPr>
   </w:style>
-  <w:style w:type="character" w:customStyle="1" w:styleId="19">
+  <w:style w:type="character" w:customStyle="1" w:styleId="22">
     <w:name w:val="Heading 5 Char"/>
     <w:basedOn w:val="11"/>
     <w:link w:val="6"/>
@@ -4478,7 +4682,7 @@
       <w:color w:val="2F5597" w:themeColor="accent1" w:themeShade="BF"/>
     </w:rPr>
   </w:style>
-  <w:style w:type="character" w:customStyle="1" w:styleId="20">
+  <w:style w:type="character" w:customStyle="1" w:styleId="23">
     <w:name w:val="Heading 6 Char"/>
     <w:basedOn w:val="11"/>
     <w:link w:val="7"/>
@@ -4500,7 +4704,7 @@
       </w14:textFill>
     </w:rPr>
   </w:style>
-  <w:style w:type="character" w:customStyle="1" w:styleId="21">
+  <w:style w:type="character" w:customStyle="1" w:styleId="24">
     <w:name w:val="Heading 7 Char"/>
     <w:basedOn w:val="11"/>
     <w:link w:val="8"/>
@@ -4520,7 +4724,7 @@
       </w14:textFill>
     </w:rPr>
   </w:style>
-  <w:style w:type="character" w:customStyle="1" w:styleId="22">
+  <w:style w:type="character" w:customStyle="1" w:styleId="25">
     <w:name w:val="Heading 8 Char"/>
     <w:basedOn w:val="11"/>
     <w:link w:val="9"/>
@@ -4542,7 +4746,7 @@
       </w14:textFill>
     </w:rPr>
   </w:style>
-  <w:style w:type="character" w:customStyle="1" w:styleId="23">
+  <w:style w:type="character" w:customStyle="1" w:styleId="26">
     <w:name w:val="Heading 9 Char"/>
     <w:basedOn w:val="11"/>
     <w:link w:val="10"/>
@@ -4562,10 +4766,10 @@
       </w14:textFill>
     </w:rPr>
   </w:style>
-  <w:style w:type="character" w:customStyle="1" w:styleId="24">
+  <w:style w:type="character" w:customStyle="1" w:styleId="27">
     <w:name w:val="Title Char"/>
     <w:basedOn w:val="11"/>
-    <w:link w:val="14"/>
+    <w:link w:val="17"/>
     <w:uiPriority w:val="10"/>
     <w:rPr>
       <w:rFonts w:asciiTheme="majorHAnsi" w:hAnsiTheme="majorHAnsi" w:eastAsiaTheme="majorEastAsia" w:cstheme="majorBidi"/>
@@ -4575,10 +4779,10 @@
       <w:szCs w:val="56"/>
     </w:rPr>
   </w:style>
-  <w:style w:type="character" w:customStyle="1" w:styleId="25">
+  <w:style w:type="character" w:customStyle="1" w:styleId="28">
     <w:name w:val="Subtitle Char"/>
     <w:basedOn w:val="11"/>
-    <w:link w:val="13"/>
+    <w:link w:val="16"/>
     <w:qFormat/>
     <w:uiPriority w:val="11"/>
     <w:rPr>
@@ -4597,11 +4801,11 @@
       </w14:textFill>
     </w:rPr>
   </w:style>
-  <w:style w:type="paragraph" w:styleId="26">
+  <w:style w:type="paragraph" w:styleId="29">
     <w:name w:val="Quote"/>
     <w:basedOn w:val="1"/>
     <w:next w:val="1"/>
-    <w:link w:val="27"/>
+    <w:link w:val="30"/>
     <w:qFormat/>
     <w:uiPriority w:val="29"/>
     <w:pPr>
@@ -4622,10 +4826,10 @@
       </w14:textFill>
     </w:rPr>
   </w:style>
-  <w:style w:type="character" w:customStyle="1" w:styleId="27">
+  <w:style w:type="character" w:customStyle="1" w:styleId="30">
     <w:name w:val="Quote Char"/>
     <w:basedOn w:val="11"/>
-    <w:link w:val="26"/>
+    <w:link w:val="29"/>
     <w:qFormat/>
     <w:uiPriority w:val="29"/>
     <w:rPr>
@@ -4642,7 +4846,7 @@
       </w14:textFill>
     </w:rPr>
   </w:style>
-  <w:style w:type="paragraph" w:styleId="28">
+  <w:style w:type="paragraph" w:styleId="31">
     <w:name w:val="List Paragraph"/>
     <w:basedOn w:val="1"/>
     <w:qFormat/>
@@ -4652,7 +4856,7 @@
       <w:contextualSpacing/>
     </w:pPr>
   </w:style>
-  <w:style w:type="character" w:customStyle="1" w:styleId="29">
+  <w:style w:type="character" w:customStyle="1" w:styleId="32">
     <w:name w:val="Intense Emphasis"/>
     <w:basedOn w:val="11"/>
     <w:qFormat/>
@@ -4663,11 +4867,11 @@
       <w:color w:val="2F5597" w:themeColor="accent1" w:themeShade="BF"/>
     </w:rPr>
   </w:style>
-  <w:style w:type="paragraph" w:styleId="30">
+  <w:style w:type="paragraph" w:styleId="33">
     <w:name w:val="Intense Quote"/>
     <w:basedOn w:val="1"/>
     <w:next w:val="1"/>
-    <w:link w:val="31"/>
+    <w:link w:val="34"/>
     <w:qFormat/>
     <w:uiPriority w:val="30"/>
     <w:pPr>
@@ -4685,10 +4889,10 @@
       <w:color w:val="2F5597" w:themeColor="accent1" w:themeShade="BF"/>
     </w:rPr>
   </w:style>
-  <w:style w:type="character" w:customStyle="1" w:styleId="31">
+  <w:style w:type="character" w:customStyle="1" w:styleId="34">
     <w:name w:val="Intense Quote Char"/>
     <w:basedOn w:val="11"/>
-    <w:link w:val="30"/>
+    <w:link w:val="33"/>
     <w:qFormat/>
     <w:uiPriority w:val="30"/>
     <w:rPr>
@@ -4697,7 +4901,7 @@
       <w:color w:val="2F5597" w:themeColor="accent1" w:themeShade="BF"/>
     </w:rPr>
   </w:style>
-  <w:style w:type="character" w:customStyle="1" w:styleId="32">
+  <w:style w:type="character" w:customStyle="1" w:styleId="35">
     <w:name w:val="Intense Reference"/>
     <w:basedOn w:val="11"/>
     <w:qFormat/>

</xml_diff>